<commit_message>
feat(images): allow images to be merged
</commit_message>
<xml_diff>
--- a/MergedForm.docx
+++ b/MergedForm.docx
@@ -484,9 +484,9 @@
         <w:tblLook w:val="01E0" w:firstRow="1" w:lastRow="1" w:firstColumn="1" w:lastColumn="1" w:noHBand="0" w:noVBand="0"/>
       </w:tblPr>
       <w:tblGrid>
-        <w:gridCol w:w="547"/>
-        <w:gridCol w:w="4953"/>
-        <w:gridCol w:w="4784"/>
+        <w:gridCol w:w="382"/>
+        <w:gridCol w:w="6541"/>
+        <w:gridCol w:w="3361"/>
       </w:tblGrid>
       <w:tr>
         <w:trPr>
@@ -641,6 +641,47 @@
               </w:rPr>
               <w:t>Some sort of infringement of the standards.</w:t>
             </w:r>
+            <w:bookmarkStart w:name="_GoBack" w:id="0"/>
+            <w:bookmarkEnd w:id="0"/>
+            <w:drawing>
+              <wp:inline distT="0" distB="0" distL="0" distR="0" wp14:editId="50D07946">
+                <wp:extent cx="990000" cy="792000"/>
+                <wp:effectExtent l="0" t="0" r="0" b="0"/>
+                <wp:docPr id="1" name="Picture 1"/>
+                <wp:cNvGraphicFramePr>
+                  <a:graphicFrameLocks noChangeAspect="1"/>
+                </wp:cNvGraphicFramePr>
+                <a:graphic>
+                  <a:graphicData uri="http://schemas.openxmlformats.org/drawingml/2006/picture">
+                    <pic:pic>
+                      <pic:nvPicPr>
+                        <pic:cNvPr id="0" name="New Bitmap Image.jpg"/>
+                        <pic:cNvPicPr/>
+                      </pic:nvPicPr>
+                      <pic:blipFill>
+                        <a:blip r:embed="Rdda9a3d000064afd" cstate="print">
+                          <a:extLst>
+                            <a:ext uri="{28A0092B-C50C-407E-A947-70E740481C1C}"/>
+                          </a:extLst>
+                        </a:blip>
+                        <a:stretch>
+                          <a:fillRect/>
+                        </a:stretch>
+                      </pic:blipFill>
+                      <pic:spPr>
+                        <a:xfrm>
+                          <a:off x="0" y="0"/>
+                          <a:ext cx="990000" cy="792000"/>
+                        </a:xfrm>
+                        <a:prstGeom prst="rect">
+                          <a:avLst/>
+                        </a:prstGeom>
+                      </pic:spPr>
+                    </pic:pic>
+                  </a:graphicData>
+                </a:graphic>
+              </wp:inline>
+            </w:drawing>
           </w:p>
         </w:tc>
         <w:tc>
@@ -729,6 +770,8 @@
               </w:rPr>
               <w:t>Some other sort of infringement of the standards.</w:t>
             </w:r>
+            <w:bookmarkStart w:name="_GoBack" w:id="0"/>
+            <w:bookmarkEnd w:id="0"/>
           </w:p>
         </w:tc>
         <w:tc>
@@ -817,6 +860,8 @@
               </w:rPr>
               <w:t>Some other other sort of infringement of the standards.</w:t>
             </w:r>
+            <w:bookmarkStart w:name="_GoBack" w:id="0"/>
+            <w:bookmarkEnd w:id="0"/>
           </w:p>
         </w:tc>
         <w:tc>
@@ -1100,33 +1145,6 @@
         </w:rPr>
       </w:pPr>
     </w:p>
-    <w:p>
-      <w:pPr>
-        <w:pStyle w:val="ListParagraph"/>
-        <w:numPr>
-          <w:ilvl w:val="0"/>
-          <w:numId w:val="9"/>
-        </w:numPr>
-        <w:jc w:val="center"/>
-        <w:rPr>
-          <w:rFonts w:ascii="Verdana" w:hAnsi="Verdana"/>
-          <w:b/>
-          <w:sz w:val="20"/>
-          <w:szCs w:val="20"/>
-        </w:rPr>
-      </w:pPr>
-      <w:r>
-        <w:rPr>
-          <w:rFonts w:ascii="Verdana" w:hAnsi="Verdana"/>
-          <w:b/>
-          <w:sz w:val="20"/>
-          <w:szCs w:val="20"/>
-        </w:rPr>
-        <w:t xml:space="preserve">Repeat this thing </w:t>
-      </w:r>
-      <w:bookmarkStart w:name="_GoBack" w:id="0"/>
-      <w:bookmarkEnd w:id="0"/>
-    </w:p>
     <w:sectPr>
       <w:headerReference w:type="even" r:id="rId10"/>
       <w:headerReference w:type="default" r:id="rId11"/>
@@ -1139,6 +1157,76 @@
       <w:cols w:space="708"/>
       <w:docGrid w:linePitch="326"/>
     </w:sectPr>
+    <w:p>
+      <w:pPr>
+        <w:pStyle w:val="ListParagraph"/>
+        <w:numPr>
+          <w:ilvl w:val="0"/>
+          <w:numId w:val="9"/>
+        </w:numPr>
+        <w:jc w:val="center"/>
+        <w:rPr>
+          <w:rFonts w:ascii="Verdana" w:hAnsi="Verdana"/>
+          <w:b/>
+          <w:sz w:val="20"/>
+          <w:szCs w:val="20"/>
+        </w:rPr>
+      </w:pPr>
+      <w:r>
+        <w:rPr>
+          <w:rFonts w:ascii="Verdana" w:hAnsi="Verdana"/>
+          <w:b/>
+          <w:sz w:val="20"/>
+          <w:szCs w:val="20"/>
+        </w:rPr>
+        <w:t xml:space="preserve">Repeat this thing </w:t>
+      </w:r>
+      <w:r>
+        <w:rPr>
+          <w:rFonts w:ascii="Verdana" w:hAnsi="Verdana"/>
+          <w:b/>
+          <w:noProof/>
+          <w:sz w:val="20"/>
+          <w:szCs w:val="20"/>
+        </w:rPr>
+        <w:t>a document property to be replaced.</w:t>
+      </w:r>
+    </w:p>
+    <w:p>
+      <w:pPr>
+        <w:pStyle w:val="ListParagraph"/>
+        <w:numPr>
+          <w:ilvl w:val="0"/>
+          <w:numId w:val="9"/>
+        </w:numPr>
+        <w:jc w:val="center"/>
+        <w:rPr>
+          <w:rFonts w:ascii="Verdana" w:hAnsi="Verdana"/>
+          <w:b/>
+          <w:sz w:val="20"/>
+          <w:szCs w:val="20"/>
+        </w:rPr>
+      </w:pPr>
+      <w:r>
+        <w:rPr>
+          <w:rFonts w:ascii="Verdana" w:hAnsi="Verdana"/>
+          <w:b/>
+          <w:sz w:val="20"/>
+          <w:szCs w:val="20"/>
+        </w:rPr>
+        <w:t xml:space="preserve">Repeat this thing </w:t>
+      </w:r>
+      <w:r>
+        <w:rPr>
+          <w:rFonts w:ascii="Verdana" w:hAnsi="Verdana"/>
+          <w:b/>
+          <w:noProof/>
+          <w:sz w:val="20"/>
+          <w:szCs w:val="20"/>
+        </w:rPr>
+        <w:t>another document property to be replaced.</w:t>
+      </w:r>
+    </w:p>
   </w:body>
 </w:document>
 </file>
@@ -3960,7 +4048,7 @@
 </file>
 
 <file path=customXml/itemProps1.xml><?xml version="1.0" encoding="utf-8"?>
-<ds:datastoreItem xmlns:ds="http://schemas.openxmlformats.org/officeDocument/2006/customXml" ds:itemID="{46890C8E-279F-4DB4-AA83-11DD071A315F}">
+<ds:datastoreItem xmlns:ds="http://schemas.openxmlformats.org/officeDocument/2006/customXml" ds:itemID="{D0CB59C0-46BF-4FB6-BACF-67C9DBC3EEF5}">
   <ds:schemaRefs>
     <ds:schemaRef ds:uri="http://schemas.openxmlformats.org/officeDocument/2006/bibliography"/>
   </ds:schemaRefs>

</xml_diff>